<commit_message>
refs #148 refs #128
</commit_message>
<xml_diff>
--- a/doc/02_Protokolle/2011_04_28_protokoll_17.docx
+++ b/doc/02_Protokolle/2011_04_28_protokoll_17.docx
@@ -1252,18 +1252,119 @@
       <w:bookmarkEnd w:id="3"/>
     </w:p>
     <w:p>
-      <w:bookmarkStart w:id="4" w:name="_GoBack"/>
-      <w:bookmarkEnd w:id="4"/>
+      <w:r>
+        <w:t>Besprechung weiteres Vorgehen</w:t>
+      </w:r>
     </w:p>
     <w:p>
       <w:pPr>
         <w:pStyle w:val="berschrift1"/>
       </w:pPr>
-      <w:bookmarkStart w:id="5" w:name="_Toc287347235"/>
+      <w:bookmarkStart w:id="4" w:name="_Toc287347235"/>
+      <w:bookmarkStart w:id="5" w:name="_Toc287347234"/>
+      <w:r>
+        <w:t>Diskussion / Beschlüsse</w:t>
+      </w:r>
+      <w:bookmarkEnd w:id="5"/>
+    </w:p>
+    <w:p>
+      <w:pPr>
+        <w:pStyle w:val="Listenabsatz"/>
+        <w:numPr>
+          <w:ilvl w:val="0"/>
+          <w:numId w:val="7"/>
+        </w:numPr>
+      </w:pPr>
+      <w:r>
+        <w:t>Verschiebung Abgabe MS4 auf Semesterwoche 12</w:t>
+      </w:r>
+    </w:p>
+    <w:p>
+      <w:pPr>
+        <w:pStyle w:val="Listenabsatz"/>
+        <w:numPr>
+          <w:ilvl w:val="0"/>
+          <w:numId w:val="7"/>
+        </w:numPr>
+      </w:pPr>
+      <w:r>
+        <w:t>Architekturdokument: Klassendiagramm und Methoden eintragen</w:t>
+      </w:r>
+    </w:p>
+    <w:p>
+      <w:pPr>
+        <w:pStyle w:val="Listenabsatz"/>
+        <w:numPr>
+          <w:ilvl w:val="0"/>
+          <w:numId w:val="7"/>
+        </w:numPr>
+      </w:pPr>
+      <w:r>
+        <w:t>Architekturdokum</w:t>
+      </w:r>
+      <w:r>
+        <w:t xml:space="preserve">ent: </w:t>
+      </w:r>
+      <w:r>
+        <w:t>Beschreibung Persistenz</w:t>
+      </w:r>
+      <w:r>
+        <w:t xml:space="preserve"> (5. Datenspeicherung)</w:t>
+      </w:r>
+      <w:r>
+        <w:t xml:space="preserve"> mit Untertitel für Rails und Android.</w:t>
+      </w:r>
+    </w:p>
+    <w:p>
+      <w:pPr>
+        <w:pStyle w:val="Listenabsatz"/>
+        <w:numPr>
+          <w:ilvl w:val="0"/>
+          <w:numId w:val="7"/>
+        </w:numPr>
+      </w:pPr>
+      <w:r>
+        <w:t>Architekturdokument:</w:t>
+      </w:r>
+      <w:r>
+        <w:t xml:space="preserve"> Packages fertig beschreiben</w:t>
+      </w:r>
+    </w:p>
+    <w:p>
+      <w:pPr>
+        <w:pStyle w:val="Listenabsatz"/>
+        <w:numPr>
+          <w:ilvl w:val="0"/>
+          <w:numId w:val="7"/>
+        </w:numPr>
+      </w:pPr>
+      <w:r>
+        <w:t>Eventuell</w:t>
+      </w:r>
+      <w:r>
+        <w:t xml:space="preserve"> Design Pattern Verwendung</w:t>
+      </w:r>
+    </w:p>
+    <w:p>
+      <w:pPr>
+        <w:pStyle w:val="Listenabsatz"/>
+        <w:numPr>
+          <w:ilvl w:val="0"/>
+          <w:numId w:val="7"/>
+        </w:numPr>
+      </w:pPr>
+      <w:r>
+        <w:t>Externes Design Dokument</w:t>
+      </w:r>
+    </w:p>
+    <w:p>
+      <w:pPr>
+        <w:pStyle w:val="berschrift1"/>
+      </w:pPr>
       <w:r>
         <w:t>Aufgabenverteilung</w:t>
       </w:r>
-      <w:bookmarkEnd w:id="5"/>
+      <w:bookmarkEnd w:id="4"/>
     </w:p>
     <w:p>
       <w:pPr>
@@ -1283,35 +1384,10 @@
           <w:numId w:val="5"/>
         </w:numPr>
       </w:pPr>
-    </w:p>
-    <w:p>
-      <w:pPr>
-        <w:pStyle w:val="berschrift2"/>
-      </w:pPr>
-      <w:bookmarkStart w:id="7" w:name="_Toc287347237"/>
       <w:r>
-        <w:t>Heidt Christina</w:t>
+        <w:lastRenderedPageBreak/>
+        <w:t>Error Handling</w:t>
       </w:r>
-      <w:bookmarkEnd w:id="7"/>
-    </w:p>
-    <w:p>
-      <w:pPr>
-        <w:pStyle w:val="Listenabsatz"/>
-        <w:numPr>
-          <w:ilvl w:val="0"/>
-          <w:numId w:val="6"/>
-        </w:numPr>
-      </w:pPr>
-    </w:p>
-    <w:p>
-      <w:pPr>
-        <w:pStyle w:val="berschrift2"/>
-      </w:pPr>
-      <w:bookmarkStart w:id="8" w:name="_Toc287347238"/>
-      <w:r>
-        <w:t>Steiner Diego</w:t>
-      </w:r>
-      <w:bookmarkEnd w:id="8"/>
     </w:p>
     <w:p>
       <w:pPr>
@@ -1321,21 +1397,9 @@
           <w:numId w:val="5"/>
         </w:numPr>
       </w:pPr>
-    </w:p>
-    <w:p>
-      <w:pPr>
-        <w:pStyle w:val="berschrift2"/>
-      </w:pPr>
-      <w:bookmarkStart w:id="9" w:name="_Toc287347239"/>
-      <w:proofErr w:type="spellStart"/>
       <w:r>
-        <w:t>Treichler</w:t>
+        <w:t>Javadoc für Klassen</w:t>
       </w:r>
-      <w:proofErr w:type="spellEnd"/>
-      <w:r>
-        <w:t xml:space="preserve"> Delia</w:t>
-      </w:r>
-      <w:bookmarkEnd w:id="9"/>
     </w:p>
     <w:p>
       <w:pPr>
@@ -1345,21 +1409,61 @@
           <w:numId w:val="5"/>
         </w:numPr>
       </w:pPr>
-      <w:bookmarkStart w:id="10" w:name="_Toc287347240"/>
+      <w:r>
+        <w:t>Geo</w:t>
+      </w:r>
+      <w:r>
+        <w:t>c</w:t>
+      </w:r>
+      <w:bookmarkStart w:id="7" w:name="_GoBack"/>
+      <w:bookmarkEnd w:id="7"/>
+      <w:r>
+        <w:t>oding Ruby</w:t>
+      </w:r>
     </w:p>
     <w:p>
       <w:pPr>
         <w:pStyle w:val="berschrift2"/>
       </w:pPr>
-      <w:proofErr w:type="spellStart"/>
+      <w:bookmarkStart w:id="8" w:name="_Toc287347237"/>
       <w:r>
-        <w:t>Waltenspül</w:t>
+        <w:t>Heidt Christina</w:t>
       </w:r>
-      <w:proofErr w:type="spellEnd"/>
+      <w:bookmarkEnd w:id="8"/>
+    </w:p>
+    <w:p>
+      <w:pPr>
+        <w:pStyle w:val="Listenabsatz"/>
+        <w:numPr>
+          <w:ilvl w:val="0"/>
+          <w:numId w:val="7"/>
+        </w:numPr>
+      </w:pPr>
       <w:r>
-        <w:t xml:space="preserve"> Remo</w:t>
+        <w:t>Externes Design Dokument</w:t>
       </w:r>
-      <w:bookmarkEnd w:id="10"/>
+    </w:p>
+    <w:p>
+      <w:pPr>
+        <w:pStyle w:val="Listenabsatz"/>
+        <w:numPr>
+          <w:ilvl w:val="0"/>
+          <w:numId w:val="7"/>
+        </w:numPr>
+      </w:pPr>
+      <w:r>
+        <w:t>Javadoc für Klassen</w:t>
+      </w:r>
+    </w:p>
+    <w:p>
+      <w:pPr>
+        <w:pStyle w:val="berschrift2"/>
+      </w:pPr>
+      <w:bookmarkStart w:id="9" w:name="_Toc287347238"/>
+      <w:r>
+        <w:t>Steiner Diego</w:t>
+      </w:r>
+      <w:bookmarkEnd w:id="9"/>
     </w:p>
     <w:p>
       <w:pPr>
@@ -1369,6 +1473,104 @@
           <w:numId w:val="5"/>
         </w:numPr>
       </w:pPr>
+      <w:r>
+        <w:t>HTTP Protokoll dokumentieren</w:t>
+      </w:r>
+      <w:r>
+        <w:t xml:space="preserve"> (aufgerufene URLs und zurückgegebene Werte, API</w:t>
+      </w:r>
+      <w:r>
+        <w:t xml:space="preserve"> für Server</w:t>
+      </w:r>
+      <w:r>
+        <w:t>)</w:t>
+      </w:r>
+    </w:p>
+    <w:p>
+      <w:pPr>
+        <w:pStyle w:val="Listenabsatz"/>
+        <w:numPr>
+          <w:ilvl w:val="0"/>
+          <w:numId w:val="5"/>
+        </w:numPr>
+      </w:pPr>
+      <w:bookmarkStart w:id="10" w:name="_Toc287347239"/>
+      <w:r>
+        <w:t>Rubydoc für Klassen</w:t>
+      </w:r>
+    </w:p>
+    <w:p>
+      <w:pPr>
+        <w:pStyle w:val="berschrift2"/>
+      </w:pPr>
+      <w:r>
+        <w:t>Treichler Delia</w:t>
+      </w:r>
+      <w:bookmarkEnd w:id="10"/>
+    </w:p>
+    <w:p>
+      <w:pPr>
+        <w:pStyle w:val="Listenabsatz"/>
+        <w:numPr>
+          <w:ilvl w:val="0"/>
+          <w:numId w:val="5"/>
+        </w:numPr>
+      </w:pPr>
+      <w:bookmarkStart w:id="11" w:name="_Toc287347240"/>
+      <w:r>
+        <w:t>Dokumentation überprüfen gemäss Checkliste MS 4</w:t>
+      </w:r>
+    </w:p>
+    <w:p>
+      <w:pPr>
+        <w:pStyle w:val="Listenabsatz"/>
+        <w:numPr>
+          <w:ilvl w:val="0"/>
+          <w:numId w:val="5"/>
+        </w:numPr>
+      </w:pPr>
+      <w:r>
+        <w:t>Javadoc für Klassen</w:t>
+      </w:r>
+    </w:p>
+    <w:p>
+      <w:pPr>
+        <w:pStyle w:val="berschrift2"/>
+      </w:pPr>
+      <w:r>
+        <w:t>Waltenspül Remo</w:t>
+      </w:r>
+      <w:bookmarkEnd w:id="11"/>
+    </w:p>
+    <w:p>
+      <w:pPr>
+        <w:pStyle w:val="Listenabsatz"/>
+        <w:numPr>
+          <w:ilvl w:val="0"/>
+          <w:numId w:val="5"/>
+        </w:numPr>
+      </w:pPr>
+      <w:r>
+        <w:t>Beschreibung Persistenz</w:t>
+      </w:r>
+      <w:r>
+        <w:t xml:space="preserve"> Rails</w:t>
+      </w:r>
+    </w:p>
+    <w:p>
+      <w:pPr>
+        <w:pStyle w:val="Listenabsatz"/>
+        <w:numPr>
+          <w:ilvl w:val="0"/>
+          <w:numId w:val="5"/>
+        </w:numPr>
+      </w:pPr>
+      <w:r>
+        <w:t>Ruby</w:t>
+      </w:r>
+      <w:r>
+        <w:t>doc für Klassen</w:t>
+      </w:r>
     </w:p>
     <w:sectPr>
       <w:headerReference w:type="default" r:id="rId9"/>
@@ -1699,6 +1901,119 @@
 <file path=word/numbering.xml><?xml version="1.0" encoding="utf-8"?>
 <w:numbering xmlns:wpc="http://schemas.microsoft.com/office/word/2010/wordprocessingCanvas" xmlns:mc="http://schemas.openxmlformats.org/markup-compatibility/2006" xmlns:o="urn:schemas-microsoft-com:office:office" xmlns:r="http://schemas.openxmlformats.org/officeDocument/2006/relationships" xmlns:m="http://schemas.openxmlformats.org/officeDocument/2006/math" xmlns:v="urn:schemas-microsoft-com:vml" xmlns:wp14="http://schemas.microsoft.com/office/word/2010/wordprocessingDrawing" xmlns:wp="http://schemas.openxmlformats.org/drawingml/2006/wordprocessingDrawing" xmlns:w10="urn:schemas-microsoft-com:office:word" xmlns:w="http://schemas.openxmlformats.org/wordprocessingml/2006/main" xmlns:w14="http://schemas.microsoft.com/office/word/2010/wordml" xmlns:wpg="http://schemas.microsoft.com/office/word/2010/wordprocessingGroup" xmlns:wpi="http://schemas.microsoft.com/office/word/2010/wordprocessingInk" xmlns:wne="http://schemas.microsoft.com/office/word/2006/wordml" xmlns:wps="http://schemas.microsoft.com/office/word/2010/wordprocessingShape" mc:Ignorable="w14 wp14">
   <w:abstractNum w:abstractNumId="0">
+    <w:nsid w:val="186A54CD"/>
+    <w:multiLevelType w:val="hybridMultilevel"/>
+    <w:tmpl w:val="050290B4"/>
+    <w:lvl w:ilvl="0" w:tplc="08070001">
+      <w:start w:val="1"/>
+      <w:numFmt w:val="bullet"/>
+      <w:lvlText w:val=""/>
+      <w:lvlJc w:val="left"/>
+      <w:pPr>
+        <w:ind w:left="720" w:hanging="360"/>
+      </w:pPr>
+      <w:rPr>
+        <w:rFonts w:ascii="Symbol" w:hAnsi="Symbol" w:hint="default"/>
+      </w:rPr>
+    </w:lvl>
+    <w:lvl w:ilvl="1" w:tplc="08070003" w:tentative="1">
+      <w:start w:val="1"/>
+      <w:numFmt w:val="bullet"/>
+      <w:lvlText w:val="o"/>
+      <w:lvlJc w:val="left"/>
+      <w:pPr>
+        <w:ind w:left="1440" w:hanging="360"/>
+      </w:pPr>
+      <w:rPr>
+        <w:rFonts w:ascii="Courier New" w:hAnsi="Courier New" w:cs="Courier New" w:hint="default"/>
+      </w:rPr>
+    </w:lvl>
+    <w:lvl w:ilvl="2" w:tplc="08070005" w:tentative="1">
+      <w:start w:val="1"/>
+      <w:numFmt w:val="bullet"/>
+      <w:lvlText w:val=""/>
+      <w:lvlJc w:val="left"/>
+      <w:pPr>
+        <w:ind w:left="2160" w:hanging="360"/>
+      </w:pPr>
+      <w:rPr>
+        <w:rFonts w:ascii="Wingdings" w:hAnsi="Wingdings" w:hint="default"/>
+      </w:rPr>
+    </w:lvl>
+    <w:lvl w:ilvl="3" w:tplc="08070001" w:tentative="1">
+      <w:start w:val="1"/>
+      <w:numFmt w:val="bullet"/>
+      <w:lvlText w:val=""/>
+      <w:lvlJc w:val="left"/>
+      <w:pPr>
+        <w:ind w:left="2880" w:hanging="360"/>
+      </w:pPr>
+      <w:rPr>
+        <w:rFonts w:ascii="Symbol" w:hAnsi="Symbol" w:hint="default"/>
+      </w:rPr>
+    </w:lvl>
+    <w:lvl w:ilvl="4" w:tplc="08070003" w:tentative="1">
+      <w:start w:val="1"/>
+      <w:numFmt w:val="bullet"/>
+      <w:lvlText w:val="o"/>
+      <w:lvlJc w:val="left"/>
+      <w:pPr>
+        <w:ind w:left="3600" w:hanging="360"/>
+      </w:pPr>
+      <w:rPr>
+        <w:rFonts w:ascii="Courier New" w:hAnsi="Courier New" w:cs="Courier New" w:hint="default"/>
+      </w:rPr>
+    </w:lvl>
+    <w:lvl w:ilvl="5" w:tplc="08070005" w:tentative="1">
+      <w:start w:val="1"/>
+      <w:numFmt w:val="bullet"/>
+      <w:lvlText w:val=""/>
+      <w:lvlJc w:val="left"/>
+      <w:pPr>
+        <w:ind w:left="4320" w:hanging="360"/>
+      </w:pPr>
+      <w:rPr>
+        <w:rFonts w:ascii="Wingdings" w:hAnsi="Wingdings" w:hint="default"/>
+      </w:rPr>
+    </w:lvl>
+    <w:lvl w:ilvl="6" w:tplc="08070001" w:tentative="1">
+      <w:start w:val="1"/>
+      <w:numFmt w:val="bullet"/>
+      <w:lvlText w:val=""/>
+      <w:lvlJc w:val="left"/>
+      <w:pPr>
+        <w:ind w:left="5040" w:hanging="360"/>
+      </w:pPr>
+      <w:rPr>
+        <w:rFonts w:ascii="Symbol" w:hAnsi="Symbol" w:hint="default"/>
+      </w:rPr>
+    </w:lvl>
+    <w:lvl w:ilvl="7" w:tplc="08070003" w:tentative="1">
+      <w:start w:val="1"/>
+      <w:numFmt w:val="bullet"/>
+      <w:lvlText w:val="o"/>
+      <w:lvlJc w:val="left"/>
+      <w:pPr>
+        <w:ind w:left="5760" w:hanging="360"/>
+      </w:pPr>
+      <w:rPr>
+        <w:rFonts w:ascii="Courier New" w:hAnsi="Courier New" w:cs="Courier New" w:hint="default"/>
+      </w:rPr>
+    </w:lvl>
+    <w:lvl w:ilvl="8" w:tplc="08070005" w:tentative="1">
+      <w:start w:val="1"/>
+      <w:numFmt w:val="bullet"/>
+      <w:lvlText w:val=""/>
+      <w:lvlJc w:val="left"/>
+      <w:pPr>
+        <w:ind w:left="6480" w:hanging="360"/>
+      </w:pPr>
+      <w:rPr>
+        <w:rFonts w:ascii="Wingdings" w:hAnsi="Wingdings" w:hint="default"/>
+      </w:rPr>
+    </w:lvl>
+  </w:abstractNum>
+  <w:abstractNum w:abstractNumId="1">
     <w:nsid w:val="1F8E48AC"/>
     <w:multiLevelType w:val="multilevel"/>
     <w:tmpl w:val="0807001F"/>
@@ -1784,7 +2099,7 @@
       </w:pPr>
     </w:lvl>
   </w:abstractNum>
-  <w:abstractNum w:abstractNumId="1">
+  <w:abstractNum w:abstractNumId="2">
     <w:nsid w:val="21AB550D"/>
     <w:multiLevelType w:val="hybridMultilevel"/>
     <w:tmpl w:val="011E213C"/>
@@ -1870,7 +2185,7 @@
       </w:pPr>
     </w:lvl>
   </w:abstractNum>
-  <w:abstractNum w:abstractNumId="2">
+  <w:abstractNum w:abstractNumId="3">
     <w:nsid w:val="45C66E52"/>
     <w:multiLevelType w:val="multilevel"/>
     <w:tmpl w:val="08070025"/>
@@ -1965,7 +2280,7 @@
       </w:pPr>
     </w:lvl>
   </w:abstractNum>
-  <w:abstractNum w:abstractNumId="3">
+  <w:abstractNum w:abstractNumId="4">
     <w:nsid w:val="6BC0634B"/>
     <w:multiLevelType w:val="multilevel"/>
     <w:tmpl w:val="0807001F"/>
@@ -2051,7 +2366,7 @@
       </w:pPr>
     </w:lvl>
   </w:abstractNum>
-  <w:abstractNum w:abstractNumId="4">
+  <w:abstractNum w:abstractNumId="5">
     <w:nsid w:val="718C6784"/>
     <w:multiLevelType w:val="hybridMultilevel"/>
     <w:tmpl w:val="A7EA6CB8"/>
@@ -2164,7 +2479,7 @@
       </w:rPr>
     </w:lvl>
   </w:abstractNum>
-  <w:abstractNum w:abstractNumId="5">
+  <w:abstractNum w:abstractNumId="6">
     <w:nsid w:val="7A0D24C4"/>
     <w:multiLevelType w:val="hybridMultilevel"/>
     <w:tmpl w:val="75FA767C"/>
@@ -2278,22 +2593,25 @@
     </w:lvl>
   </w:abstractNum>
   <w:num w:numId="1">
+    <w:abstractNumId w:val="2"/>
+  </w:num>
+  <w:num w:numId="2">
     <w:abstractNumId w:val="1"/>
   </w:num>
-  <w:num w:numId="2">
-    <w:abstractNumId w:val="0"/>
+  <w:num w:numId="3">
+    <w:abstractNumId w:val="4"/>
   </w:num>
-  <w:num w:numId="3">
+  <w:num w:numId="4">
     <w:abstractNumId w:val="3"/>
   </w:num>
-  <w:num w:numId="4">
-    <w:abstractNumId w:val="2"/>
-  </w:num>
   <w:num w:numId="5">
-    <w:abstractNumId w:val="4"/>
+    <w:abstractNumId w:val="5"/>
   </w:num>
   <w:num w:numId="6">
-    <w:abstractNumId w:val="5"/>
+    <w:abstractNumId w:val="6"/>
+  </w:num>
+  <w:num w:numId="7">
+    <w:abstractNumId w:val="0"/>
   </w:num>
 </w:numbering>
 </file>
@@ -5508,7 +5826,7 @@
 </file>
 
 <file path=customXml/itemProps1.xml><?xml version="1.0" encoding="utf-8"?>
-<ds:datastoreItem xmlns:ds="http://schemas.openxmlformats.org/officeDocument/2006/customXml" ds:itemID="{A1EB6BB6-187C-408E-961E-44DA26396E15}">
+<ds:datastoreItem xmlns:ds="http://schemas.openxmlformats.org/officeDocument/2006/customXml" ds:itemID="{E930B59A-1E10-47A4-B264-959EBB33C89F}">
   <ds:schemaRefs>
     <ds:schemaRef ds:uri="http://schemas.openxmlformats.org/officeDocument/2006/bibliography"/>
   </ds:schemaRefs>

</xml_diff>